<commit_message>
Updated Test Plans for Write String and Get Length
</commit_message>
<xml_diff>
--- a/doc/design/Test Plans/Function Test Plans Doc/vLCD_PRINT_STRING_TEST_PLAN.docx
+++ b/doc/design/Test Plans/Function Test Plans Doc/vLCD_PRINT_STRING_TEST_PLAN.docx
@@ -6,7 +6,6 @@
       <w:pPr>
         <w:jc w:val="center"/>
       </w:pPr>
-      <w:bookmarkStart w:id="0" w:name="_GoBack"/>
       <w:r>
         <w:t>Table 1 – Driver Test Plan</w:t>
       </w:r>
@@ -38,7 +37,6 @@
             <w:noWrap/>
             <w:hideMark/>
           </w:tcPr>
-          <w:bookmarkEnd w:id="0"/>
           <w:p>
             <w:r>
               <w:rPr>
@@ -1386,6 +1384,8 @@
                 <w:bCs/>
               </w:rPr>
             </w:pPr>
+            <w:bookmarkStart w:id="0" w:name="_GoBack"/>
+            <w:bookmarkEnd w:id="0"/>
             <w:r>
               <w:rPr>
                 <w:b/>

</xml_diff>